<commit_message>
Updated URLs in debugging handout
</commit_message>
<xml_diff>
--- a/handouts-raw/4-Debugging-with-Karel.docx
+++ b/handouts-raw/4-Debugging-with-Karel.docx
@@ -35,8 +35,6 @@
       <w:r>
         <w:t xml:space="preserve">            June 30</w:t>
       </w:r>
-      <w:bookmarkStart w:id="0" w:name="_GoBack"/>
-      <w:bookmarkEnd w:id="0"/>
       <w:r>
         <w:t>, 2017</w:t>
       </w:r>
@@ -1204,7 +1202,7 @@
           <w:b/>
           <w:sz w:val="20"/>
         </w:rPr>
-        <w:t>cs106a.stanford.edu/eclipse.html</w:t>
+        <w:t>cs106a.stanford.edu/eclipse</w:t>
       </w:r>
       <w:r>
         <w:t xml:space="preserve">.   Read through those instructions, then come back </w:t>
@@ -1258,14 +1256,8 @@
         </w:rPr>
         <w:t>schedule</w:t>
       </w:r>
-      <w:r>
-        <w:rPr>
-          <w:rFonts w:ascii="Courier" w:hAnsi="Courier"/>
-          <w:b/>
-          <w:sz w:val="20"/>
-        </w:rPr>
-        <w:t>.html</w:t>
-      </w:r>
+      <w:bookmarkStart w:id="0" w:name="_GoBack"/>
+      <w:bookmarkEnd w:id="0"/>
       <w:r>
         <w:t>.  Down</w:t>
       </w:r>
@@ -5795,7 +5787,7 @@
       <w:fldChar w:fldCharType="separate"/>
     </w:r>
     <w:r>
-      <w:t>11</w:t>
+      <w:t>3</w:t>
     </w:r>
     <w:r>
       <w:fldChar w:fldCharType="end"/>
@@ -7535,7 +7527,7 @@
 </file>
 
 <file path=customXml/itemProps1.xml><?xml version="1.0" encoding="utf-8"?>
-<ds:datastoreItem xmlns:ds="http://schemas.openxmlformats.org/officeDocument/2006/customXml" ds:itemID="{D79DB89D-A479-E948-BCD5-2F31D3C2D751}">
+<ds:datastoreItem xmlns:ds="http://schemas.openxmlformats.org/officeDocument/2006/customXml" ds:itemID="{0D1BA16B-C23D-994A-A6D9-D2D65155AF97}">
   <ds:schemaRefs>
     <ds:schemaRef ds:uri="http://schemas.openxmlformats.org/officeDocument/2006/bibliography"/>
   </ds:schemaRefs>

</xml_diff>